<commit_message>
update homework for next year
</commit_message>
<xml_diff>
--- a/01-design-inspiration/yourgame.docx
+++ b/01-design-inspiration/yourgame.docx
@@ -613,9 +613,18 @@
           <w:rFonts w:hint="cs"/>
           <w:rtl/>
         </w:rPr>
-        <w:t>משחקים ישנים [לשנה הבאה]</w:t>
+        <w:t xml:space="preserve">משחקים ישנים </w:t>
+      </w:r>
+      <w:bookmarkStart w:id="0" w:name="_GoBack"/>
+      <w:r>
+        <w:rPr>
+          <w:rFonts w:hint="cs"/>
+          <w:rtl/>
+        </w:rPr>
+        <w:t>[לשנה הבאה]</w:t>
       </w:r>
     </w:p>
+    <w:bookmarkEnd w:id="0"/>
     <w:p>
       <w:pPr>
         <w:pStyle w:val="Textbody"/>
@@ -710,8 +719,6 @@
         </w:rPr>
         <w:t>עצה</w:t>
       </w:r>
-      <w:bookmarkStart w:id="0" w:name="_GoBack"/>
-      <w:bookmarkEnd w:id="0"/>
       <w:r>
         <w:rPr>
           <w:rFonts w:hint="cs"/>
@@ -1060,28 +1067,7 @@
           <w:rFonts w:hint="cs"/>
           <w:rtl/>
         </w:rPr>
-        <w:t xml:space="preserve">שאלה </w:t>
-      </w:r>
-      <w:r>
-        <w:rPr>
-          <w:rFonts w:hint="cs"/>
-          <w:rtl/>
-        </w:rPr>
-        <w:t>9</w:t>
-      </w:r>
-      <w:r>
-        <w:rPr>
-          <w:rFonts w:hint="cs"/>
-          <w:rtl/>
-        </w:rPr>
-        <w:t xml:space="preserve">: </w:t>
-      </w:r>
-      <w:r>
-        <w:rPr>
-          <w:rFonts w:hint="cs"/>
-          <w:rtl/>
-        </w:rPr>
-        <w:t>משחקי תועלת</w:t>
+        <w:t>שאלה 9: משחקי תועלת</w:t>
       </w:r>
       <w:r>
         <w:rPr>
@@ -1134,7 +1120,6 @@
         <w:pStyle w:val="Textbody"/>
         <w:jc w:val="both"/>
         <w:rPr>
-          <w:rFonts w:hint="cs"/>
           <w:rtl/>
         </w:rPr>
       </w:pPr>
@@ -5823,7 +5808,7 @@
 </file>
 
 <file path=customXml/itemProps1.xml><?xml version="1.0" encoding="utf-8"?>
-<ds:datastoreItem xmlns:ds="http://schemas.openxmlformats.org/officeDocument/2006/customXml" ds:itemID="{0AD8FFDE-048E-4649-AE4B-9B7E974ABA58}">
+<ds:datastoreItem xmlns:ds="http://schemas.openxmlformats.org/officeDocument/2006/customXml" ds:itemID="{4AB62411-8A59-4BF7-AB7C-6976FDEAAD98}">
   <ds:schemaRefs>
     <ds:schemaRef ds:uri="http://schemas.openxmlformats.org/officeDocument/2006/bibliography"/>
   </ds:schemaRefs>

</xml_diff>